<commit_message>
major update in academic cv
</commit_message>
<xml_diff>
--- a/McKinsey_CoverLetter.docx
+++ b/McKinsey_CoverLetter.docx
@@ -4,154 +4,241 @@
   <w:body>
     <w:p>
       <w:pPr>
-        <w:jc w:val="both"/>
-      </w:pPr>
-      <w:r>
-        <w:t>Dear Recruitment officer,</w:t>
-      </w:r>
-    </w:p>
-    <w:p>
-      <w:pPr>
-        <w:jc w:val="both"/>
-      </w:pPr>
-    </w:p>
-    <w:p>
-      <w:pPr>
-        <w:jc w:val="both"/>
-      </w:pPr>
-      <w:r>
-        <w:t>I would like to apply for the Data Scientist role at McKinsey. Following is a very brief description of my related experience in this position</w:t>
-      </w:r>
-      <w:r>
-        <w:t xml:space="preserve">. </w:t>
-      </w:r>
-      <w:r>
-        <w:t>Please do</w:t>
+        <w:jc w:val="center"/>
+        <w:rPr>
+          <w:b/>
+          <w:sz w:val="32"/>
+        </w:rPr>
+      </w:pPr>
+      <w:r>
+        <w:rPr>
+          <w:b/>
+          <w:sz w:val="32"/>
+        </w:rPr>
+        <w:t>Cover Letter</w:t>
+      </w:r>
+    </w:p>
+    <w:p>
+      <w:pPr>
+        <w:jc w:val="both"/>
+      </w:pPr>
+    </w:p>
+    <w:p>
+      <w:pPr>
+        <w:jc w:val="both"/>
+      </w:pPr>
+    </w:p>
+    <w:p>
+      <w:pPr>
+        <w:jc w:val="both"/>
+      </w:pPr>
+      <w:r>
+        <w:t>Hi,</w:t>
+      </w:r>
+    </w:p>
+    <w:p>
+      <w:pPr>
+        <w:jc w:val="both"/>
+      </w:pPr>
+    </w:p>
+    <w:p>
+      <w:pPr>
+        <w:jc w:val="both"/>
+      </w:pPr>
+      <w:r>
+        <w:t xml:space="preserve">I would like to apply for the </w:t>
+      </w:r>
+      <w:r>
+        <w:t xml:space="preserve">post of </w:t>
+      </w:r>
+      <w:r>
+        <w:t xml:space="preserve">Data Scientist </w:t>
+      </w:r>
+      <w:r>
+        <w:t>at Nepa AB</w:t>
+      </w:r>
+      <w:r>
+        <w:t xml:space="preserve">. Following is a brief description of my related experience </w:t>
+      </w:r>
+      <w:r>
+        <w:t>for</w:t>
+      </w:r>
+      <w:r>
+        <w:t xml:space="preserve"> this position</w:t>
+      </w:r>
+      <w:r>
+        <w:t xml:space="preserve">. Please do not hesitate to contact me for </w:t>
+      </w:r>
+      <w:r>
+        <w:t xml:space="preserve">details or </w:t>
+      </w:r>
+      <w:r>
+        <w:t xml:space="preserve">for </w:t>
+      </w:r>
+      <w:r>
+        <w:t>any type of professional information.</w:t>
+      </w:r>
+    </w:p>
+    <w:p>
+      <w:pPr>
+        <w:jc w:val="both"/>
+      </w:pPr>
+    </w:p>
+    <w:p>
+      <w:pPr>
+        <w:jc w:val="both"/>
+      </w:pPr>
+      <w:r>
+        <w:t>I have been working with big-data management since 2009 in different capacities ranging from modeling (machine learning</w:t>
+      </w:r>
+      <w:r>
+        <w:t xml:space="preserve"> and artificial intelligence</w:t>
+      </w:r>
+      <w:r>
+        <w:t xml:space="preserve">) to </w:t>
+      </w:r>
+      <w:r>
+        <w:t xml:space="preserve">its </w:t>
+      </w:r>
+      <w:r>
+        <w:t>implementation (using programming languages and frameworks) and analy</w:t>
+      </w:r>
+      <w:r>
+        <w:t xml:space="preserve">sis (using statistical </w:t>
+      </w:r>
+      <w:r>
+        <w:t>packages,</w:t>
+      </w:r>
+      <w:r>
+        <w:t xml:space="preserve"> mainly </w:t>
+      </w:r>
+      <w:r>
+        <w:t xml:space="preserve">in </w:t>
+      </w:r>
+      <w:r>
+        <w:t>R). I have the opportunity to work with different kind</w:t>
+      </w:r>
+      <w:r>
+        <w:t>s</w:t>
+      </w:r>
+      <w:r>
+        <w:t xml:space="preserve"> of data ranging from financial (stock exchange mainly), </w:t>
+      </w:r>
+      <w:r>
+        <w:t>electric power (consumption and grid)</w:t>
+      </w:r>
+      <w:r>
+        <w:t>, call center, and recently health care (DNA- and RNA-sequencing data from breast cancer tumors).</w:t>
       </w:r>
       <w:r>
         <w:t xml:space="preserve"> </w:t>
       </w:r>
       <w:r>
-        <w:t>n</w:t>
-      </w:r>
-      <w:r>
-        <w:t>o</w:t>
-      </w:r>
-      <w:r>
-        <w:t xml:space="preserve">t hesitate to contact me for any </w:t>
-      </w:r>
-      <w:r>
-        <w:t xml:space="preserve">type of </w:t>
-      </w:r>
-      <w:r>
-        <w:t>professional information.</w:t>
-      </w:r>
-    </w:p>
-    <w:p>
-      <w:pPr>
-        <w:jc w:val="both"/>
-      </w:pPr>
-    </w:p>
-    <w:p>
-      <w:pPr>
-        <w:jc w:val="both"/>
-      </w:pPr>
-      <w:r>
-        <w:t>I have been working with big-data management since 2009 in different capacities ranging from modeling (machine learning</w:t>
-      </w:r>
-      <w:r>
-        <w:t xml:space="preserve"> and artificial intelligence</w:t>
-      </w:r>
-      <w:r>
-        <w:t>) to implementation (using programming languages and frameworks) and analy</w:t>
-      </w:r>
-      <w:r>
-        <w:t>sis (using statistical software</w:t>
-      </w:r>
-      <w:r>
-        <w:t xml:space="preserve"> mainly R). I have the opportunity to work with different kind of data ranging from financial (stock exchange mainly), legal, imaging, call center, and recently health care (DNA- and RNA-sequencing data from breast cancer tumors). Based on my previous academic and professional history, I believe that I will be </w:t>
-      </w:r>
-      <w:r>
-        <w:t>a valuable addition to an already excellent Data Science team at McKinsey.</w:t>
-      </w:r>
-    </w:p>
-    <w:p>
-      <w:pPr>
-        <w:jc w:val="both"/>
-      </w:pPr>
-    </w:p>
-    <w:p>
-      <w:pPr>
-        <w:jc w:val="both"/>
-      </w:pPr>
-      <w:r>
-        <w:t>I am optimistic to hear back from you.</w:t>
-      </w:r>
-    </w:p>
-    <w:p>
-      <w:pPr>
-        <w:jc w:val="both"/>
-      </w:pPr>
-    </w:p>
-    <w:p>
-      <w:pPr>
-        <w:jc w:val="both"/>
-      </w:pPr>
-      <w:r>
-        <w:t>Best regards,</w:t>
-      </w:r>
-    </w:p>
-    <w:p>
-      <w:pPr>
-        <w:jc w:val="both"/>
-      </w:pPr>
-    </w:p>
-    <w:p>
-      <w:pPr>
-        <w:jc w:val="both"/>
-      </w:pPr>
-      <w:r>
-        <w:t>Ikram Ullah, PhD</w:t>
-      </w:r>
-    </w:p>
-    <w:p>
-      <w:pPr>
-        <w:jc w:val="both"/>
-      </w:pPr>
-      <w:r>
-        <w:t>Department of Oncology-Pathology </w:t>
-      </w:r>
-    </w:p>
-    <w:p>
-      <w:pPr>
-        <w:jc w:val="both"/>
-      </w:pPr>
-      <w:r>
-        <w:t>Karolinska University Hospital</w:t>
-      </w:r>
-    </w:p>
-    <w:p>
-      <w:pPr>
-        <w:jc w:val="both"/>
-      </w:pPr>
-      <w:r>
-        <w:t>17176 Stockholm</w:t>
-      </w:r>
-    </w:p>
-    <w:p>
-      <w:pPr>
-        <w:jc w:val="both"/>
-      </w:pPr>
-      <w:r>
-        <w:t>+46 73 936 6175</w:t>
-      </w:r>
-    </w:p>
-    <w:p>
-      <w:pPr>
-        <w:jc w:val="both"/>
-      </w:pPr>
+        <w:t>R</w:t>
+      </w:r>
+      <w:r>
+        <w:t>egarding computing architecture, I am worked extensively with Swedish supercomputing clusters and Amazon cloud services</w:t>
+      </w:r>
+      <w:r>
+        <w:t xml:space="preserve">, e.g., </w:t>
+      </w:r>
+      <w:r>
+        <w:t xml:space="preserve">EC2. </w:t>
+      </w:r>
+    </w:p>
+    <w:p>
+      <w:pPr>
+        <w:jc w:val="both"/>
+      </w:pPr>
+    </w:p>
+    <w:p>
+      <w:pPr>
+        <w:jc w:val="both"/>
+      </w:pPr>
+      <w:r>
+        <w:t>Based on my previous academic and professional history</w:t>
+      </w:r>
+      <w:r>
+        <w:t xml:space="preserve"> and the desire to learn new tools and concepts</w:t>
+      </w:r>
+      <w:r>
+        <w:t xml:space="preserve">, I believe that I will be </w:t>
+      </w:r>
+      <w:r>
+        <w:t xml:space="preserve">a valuable addition to </w:t>
+      </w:r>
+      <w:r>
+        <w:t>your existing</w:t>
+      </w:r>
+      <w:r>
+        <w:t xml:space="preserve"> </w:t>
+      </w:r>
+      <w:r>
+        <w:t>d</w:t>
+      </w:r>
+      <w:r>
+        <w:t xml:space="preserve">ata </w:t>
+      </w:r>
+      <w:r>
+        <w:t>science</w:t>
+      </w:r>
       <w:bookmarkStart w:id="0" w:name="_GoBack"/>
       <w:bookmarkEnd w:id="0"/>
+      <w:r>
+        <w:t xml:space="preserve"> team.</w:t>
+      </w:r>
+    </w:p>
+    <w:p>
+      <w:pPr>
+        <w:jc w:val="both"/>
+      </w:pPr>
+    </w:p>
+    <w:p>
+      <w:pPr>
+        <w:jc w:val="both"/>
+      </w:pPr>
+      <w:r>
+        <w:t>I am optimistic to hear back from you.</w:t>
+      </w:r>
+    </w:p>
+    <w:p>
+      <w:pPr>
+        <w:jc w:val="both"/>
+      </w:pPr>
+    </w:p>
+    <w:p>
+      <w:pPr>
+        <w:jc w:val="both"/>
+      </w:pPr>
+      <w:r>
+        <w:t>Best regards,</w:t>
+      </w:r>
+    </w:p>
+    <w:p>
+      <w:pPr>
+        <w:jc w:val="both"/>
+      </w:pPr>
+    </w:p>
+    <w:p>
+      <w:pPr>
+        <w:jc w:val="both"/>
+      </w:pPr>
+      <w:r>
+        <w:t>Ikram Ullah, PhD</w:t>
+      </w:r>
+    </w:p>
+    <w:p>
+      <w:pPr>
+        <w:jc w:val="both"/>
+      </w:pPr>
+      <w:r>
+        <w:t>+46 73 936 6175</w:t>
+      </w:r>
+    </w:p>
+    <w:p>
+      <w:pPr>
+        <w:jc w:val="both"/>
+      </w:pPr>
     </w:p>
     <w:sectPr>
       <w:pgSz w:w="11900" w:h="16840"/>
@@ -322,6 +409,7 @@
   <w:style w:type="character" w:default="1" w:styleId="DefaultParagraphFont">
     <w:name w:val="Default Paragraph Font"/>
     <w:uiPriority w:val="1"/>
+    <w:semiHidden/>
     <w:unhideWhenUsed/>
   </w:style>
   <w:style w:type="table" w:default="1" w:styleId="TableNormal">
@@ -507,6 +595,7 @@
   <w:style w:type="character" w:default="1" w:styleId="DefaultParagraphFont">
     <w:name w:val="Default Paragraph Font"/>
     <w:uiPriority w:val="1"/>
+    <w:semiHidden/>
     <w:unhideWhenUsed/>
   </w:style>
   <w:style w:type="table" w:default="1" w:styleId="TableNormal">

</xml_diff>